<commit_message>
Resolvendo vulnerabilidades e iniciando data analytics
</commit_message>
<xml_diff>
--- a/Exemplos/StoryTelling-v2.docx
+++ b/Exemplos/StoryTelling-v2.docx
@@ -1,6 +1,6 @@
 
 <file path=word/document.xml><?xml version="1.0" encoding="utf-8"?>
-<w:document xmlns:wpc="http://schemas.microsoft.com/office/word/2010/wordprocessingCanvas" xmlns:cx="http://schemas.microsoft.com/office/drawing/2014/chartex" xmlns:mc="http://schemas.openxmlformats.org/markup-compatibility/2006" xmlns:o="urn:schemas-microsoft-com:office:office" xmlns:r="http://schemas.openxmlformats.org/officeDocument/2006/relationships" xmlns:m="http://schemas.openxmlformats.org/officeDocument/2006/math" xmlns:v="urn:schemas-microsoft-com:vml" xmlns:wp14="http://schemas.microsoft.com/office/word/2010/wordprocessingDrawing" xmlns:wp="http://schemas.openxmlformats.org/drawingml/2006/wordprocessingDrawing" xmlns:w10="urn:schemas-microsoft-com:office:word" xmlns:w="http://schemas.openxmlformats.org/wordprocessingml/2006/main" xmlns:w14="http://schemas.microsoft.com/office/word/2010/wordml" xmlns:w15="http://schemas.microsoft.com/office/word/2012/wordml" xmlns:w16se="http://schemas.microsoft.com/office/word/2015/wordml/symex" xmlns:wpg="http://schemas.microsoft.com/office/word/2010/wordprocessingGroup" xmlns:wpi="http://schemas.microsoft.com/office/word/2010/wordprocessingInk" xmlns:wne="http://schemas.microsoft.com/office/word/2006/wordml" xmlns:wps="http://schemas.microsoft.com/office/word/2010/wordprocessingShape" mc:Ignorable="w14 w15 w16se wp14">
+<w:document xmlns:wpc="http://schemas.microsoft.com/office/word/2010/wordprocessingCanvas" xmlns:cx="http://schemas.microsoft.com/office/drawing/2014/chartex" xmlns:cx1="http://schemas.microsoft.com/office/drawing/2015/9/8/chartex" xmlns:cx2="http://schemas.microsoft.com/office/drawing/2015/10/21/chartex" xmlns:cx3="http://schemas.microsoft.com/office/drawing/2016/5/9/chartex" xmlns:cx4="http://schemas.microsoft.com/office/drawing/2016/5/10/chartex" xmlns:cx5="http://schemas.microsoft.com/office/drawing/2016/5/11/chartex" xmlns:cx6="http://schemas.microsoft.com/office/drawing/2016/5/12/chartex" xmlns:cx7="http://schemas.microsoft.com/office/drawing/2016/5/13/chartex" xmlns:cx8="http://schemas.microsoft.com/office/drawing/2016/5/14/chartex" xmlns:mc="http://schemas.openxmlformats.org/markup-compatibility/2006" xmlns:aink="http://schemas.microsoft.com/office/drawing/2016/ink" xmlns:am3d="http://schemas.microsoft.com/office/drawing/2017/model3d" xmlns:o="urn:schemas-microsoft-com:office:office" xmlns:r="http://schemas.openxmlformats.org/officeDocument/2006/relationships" xmlns:m="http://schemas.openxmlformats.org/officeDocument/2006/math" xmlns:v="urn:schemas-microsoft-com:vml" xmlns:wp14="http://schemas.microsoft.com/office/word/2010/wordprocessingDrawing" xmlns:wp="http://schemas.openxmlformats.org/drawingml/2006/wordprocessingDrawing" xmlns:w10="urn:schemas-microsoft-com:office:word" xmlns:w="http://schemas.openxmlformats.org/wordprocessingml/2006/main" xmlns:w14="http://schemas.microsoft.com/office/word/2010/wordml" xmlns:w15="http://schemas.microsoft.com/office/word/2012/wordml" xmlns:w16cid="http://schemas.microsoft.com/office/word/2016/wordml/cid" xmlns:w16se="http://schemas.microsoft.com/office/word/2015/wordml/symex" xmlns:wpg="http://schemas.microsoft.com/office/word/2010/wordprocessingGroup" xmlns:wpi="http://schemas.microsoft.com/office/word/2010/wordprocessingInk" xmlns:wne="http://schemas.microsoft.com/office/word/2006/wordml" xmlns:wps="http://schemas.microsoft.com/office/word/2010/wordprocessingShape" mc:Ignorable="w14 w15 w16se w16cid wp14">
   <w:body>
     <w:p>
       <w:pPr>
@@ -2187,7 +2187,7 @@
           <w:color w:val="00B0F0"/>
           <w:sz w:val="18"/>
         </w:rPr>
-        <w:t xml:space="preserve">Utilizou o </w:t>
+        <w:t xml:space="preserve">Utilizou o prompt de comando para criar um novo projeto </w:t>
       </w:r>
       <w:proofErr w:type="spellStart"/>
       <w:r>
@@ -2195,73 +2195,369 @@
           <w:color w:val="00B0F0"/>
           <w:sz w:val="18"/>
         </w:rPr>
-        <w:t>prompt</w:t>
+        <w:t>WebAPI</w:t>
       </w:r>
       <w:proofErr w:type="spellEnd"/>
-      <w:r>
-        <w:rPr>
-          <w:color w:val="00B0F0"/>
-          <w:sz w:val="18"/>
-        </w:rPr>
-        <w:t xml:space="preserve"> de comando para criar um novo projeto </w:t>
+    </w:p>
+    <w:p>
+      <w:r>
+        <w:t xml:space="preserve">4. Utilizar design </w:t>
       </w:r>
       <w:proofErr w:type="spellStart"/>
       <w:r>
-        <w:rPr>
-          <w:color w:val="00B0F0"/>
-          <w:sz w:val="18"/>
-        </w:rPr>
-        <w:t>WebAPI</w:t>
+        <w:t>patterns</w:t>
       </w:r>
       <w:proofErr w:type="spellEnd"/>
-    </w:p>
-    <w:p>
-      <w:r>
-        <w:t xml:space="preserve">4. Utilizar design </w:t>
+      <w:r>
+        <w:t xml:space="preserve"> no desenvolvimento da aplicação web</w:t>
+      </w:r>
+    </w:p>
+    <w:p>
+      <w:pPr>
+        <w:rPr>
+          <w:color w:val="FF0000"/>
+          <w:sz w:val="18"/>
+        </w:rPr>
+      </w:pPr>
+      <w:r>
+        <w:rPr>
+          <w:color w:val="FF0000"/>
+          <w:sz w:val="18"/>
+        </w:rPr>
+        <w:t xml:space="preserve">Criou uma solução </w:t>
+      </w:r>
+      <w:r>
+        <w:rPr>
+          <w:color w:val="FF0000"/>
+          <w:sz w:val="18"/>
+        </w:rPr>
+        <w:t>com a separação de pastas correta</w:t>
+      </w:r>
+      <w:r>
+        <w:rPr>
+          <w:color w:val="FF0000"/>
+          <w:sz w:val="18"/>
+        </w:rPr>
+        <w:t xml:space="preserve"> (domínio, repositório e controles)</w:t>
+      </w:r>
+      <w:r>
+        <w:rPr>
+          <w:color w:val="FF0000"/>
+          <w:sz w:val="18"/>
+        </w:rPr>
+        <w:t xml:space="preserve"> de acordo com a </w:t>
+      </w:r>
+      <w:r>
+        <w:rPr>
+          <w:color w:val="FF0000"/>
+          <w:sz w:val="18"/>
+        </w:rPr>
+        <w:t>situação problema</w:t>
+      </w:r>
+      <w:r>
+        <w:rPr>
+          <w:color w:val="FF0000"/>
+          <w:sz w:val="18"/>
+        </w:rPr>
+        <w:t xml:space="preserve"> e seguindo as boas práticas</w:t>
+      </w:r>
+    </w:p>
+    <w:p>
+      <w:pPr>
+        <w:rPr>
+          <w:color w:val="FF0000"/>
+          <w:sz w:val="18"/>
+        </w:rPr>
+      </w:pPr>
+      <w:r>
+        <w:rPr>
+          <w:color w:val="FF0000"/>
+          <w:sz w:val="18"/>
+        </w:rPr>
+        <w:t xml:space="preserve">Utilizou os verbos corretos na criação dos </w:t>
       </w:r>
       <w:proofErr w:type="spellStart"/>
       <w:r>
-        <w:t>patterns</w:t>
+        <w:rPr>
+          <w:color w:val="FF0000"/>
+          <w:sz w:val="18"/>
+        </w:rPr>
+        <w:t>endpoints</w:t>
       </w:r>
       <w:proofErr w:type="spellEnd"/>
-      <w:r>
-        <w:t xml:space="preserve"> no desenvolvimento da aplicação web</w:t>
-      </w:r>
-    </w:p>
-    <w:p>
-      <w:pPr>
-        <w:rPr>
-          <w:color w:val="FF0000"/>
-          <w:sz w:val="18"/>
-        </w:rPr>
-      </w:pPr>
-      <w:r>
-        <w:rPr>
-          <w:color w:val="FF0000"/>
-          <w:sz w:val="18"/>
-        </w:rPr>
-        <w:t xml:space="preserve">Criou uma solução </w:t>
-      </w:r>
-      <w:r>
-        <w:rPr>
-          <w:color w:val="FF0000"/>
-          <w:sz w:val="18"/>
-        </w:rPr>
-        <w:t>com a separação de pastas correta</w:t>
-      </w:r>
-      <w:r>
-        <w:rPr>
-          <w:color w:val="FF0000"/>
-          <w:sz w:val="18"/>
-        </w:rPr>
-        <w:t xml:space="preserve"> (domínio, repositório e controles)</w:t>
-      </w:r>
-      <w:r>
-        <w:rPr>
-          <w:color w:val="FF0000"/>
-          <w:sz w:val="18"/>
-        </w:rPr>
-        <w:t xml:space="preserve"> de acordo com a </w:t>
+    </w:p>
+    <w:p>
+      <w:pPr>
+        <w:rPr>
+          <w:color w:val="00B0F0"/>
+          <w:sz w:val="18"/>
+        </w:rPr>
+      </w:pPr>
+      <w:r>
+        <w:rPr>
+          <w:color w:val="00B0F0"/>
+          <w:sz w:val="18"/>
+        </w:rPr>
+        <w:t>Retornou os dados após cadastro de um novo regist</w:t>
+      </w:r>
+      <w:r>
+        <w:rPr>
+          <w:color w:val="00B0F0"/>
+          <w:sz w:val="18"/>
+        </w:rPr>
+        <w:t>ro (especialidades, prontuários</w:t>
+      </w:r>
+      <w:r>
+        <w:rPr>
+          <w:color w:val="00B0F0"/>
+          <w:sz w:val="18"/>
+        </w:rPr>
+        <w:t>)</w:t>
+      </w:r>
+    </w:p>
+    <w:p>
+      <w:r>
+        <w:t>10. Desenvolver sistemas web de acordo com as regras de negócio estabelecidas</w:t>
+      </w:r>
+    </w:p>
+    <w:p>
+      <w:pPr>
+        <w:rPr>
+          <w:color w:val="FF0000"/>
+          <w:sz w:val="18"/>
+        </w:rPr>
+      </w:pPr>
+      <w:r>
+        <w:rPr>
+          <w:color w:val="FF0000"/>
+          <w:sz w:val="18"/>
+        </w:rPr>
+        <w:t>Não permitiu que uma consulta fosse inserida sem um médico vinculado</w:t>
+      </w:r>
+    </w:p>
+    <w:p>
+      <w:pPr>
+        <w:rPr>
+          <w:color w:val="00B0F0"/>
+          <w:sz w:val="18"/>
+        </w:rPr>
+      </w:pPr>
+      <w:r>
+        <w:rPr>
+          <w:color w:val="00B0F0"/>
+          <w:sz w:val="18"/>
+        </w:rPr>
+        <w:t>Não permitiu que uma consulta fosse inserida sem data de consulta</w:t>
+      </w:r>
+    </w:p>
+    <w:p>
+      <w:r>
+        <w:t>5. Definir os frameworks a serem utilizados no desenvolvimento da aplicação web</w:t>
+      </w:r>
+    </w:p>
+    <w:p>
+      <w:pPr>
+        <w:rPr>
+          <w:color w:val="00B0F0"/>
+          <w:sz w:val="18"/>
+        </w:rPr>
+      </w:pPr>
+      <w:r>
+        <w:rPr>
+          <w:color w:val="00B0F0"/>
+          <w:sz w:val="18"/>
+        </w:rPr>
+        <w:t>Os dados são salvo</w:t>
+      </w:r>
+      <w:r>
+        <w:rPr>
+          <w:color w:val="00B0F0"/>
+          <w:sz w:val="18"/>
+        </w:rPr>
+        <w:t>s na base de dados utilizando um ORM</w:t>
+      </w:r>
+    </w:p>
+    <w:p>
+      <w:r>
+        <w:t>6. Utilizar interações com base de dados para desenvolvimento de sistemas web</w:t>
+      </w:r>
+    </w:p>
+    <w:p>
+      <w:pPr>
+        <w:rPr>
+          <w:color w:val="FF0000"/>
+          <w:sz w:val="18"/>
+          <w:szCs w:val="18"/>
+        </w:rPr>
+      </w:pPr>
+      <w:r>
+        <w:rPr>
+          <w:color w:val="FF0000"/>
+          <w:sz w:val="18"/>
+          <w:szCs w:val="18"/>
+        </w:rPr>
+        <w:t xml:space="preserve">Conectou-se a base de </w:t>
+      </w:r>
+      <w:r>
+        <w:rPr>
+          <w:color w:val="FF0000"/>
+          <w:sz w:val="18"/>
+          <w:szCs w:val="18"/>
+        </w:rPr>
+        <w:t xml:space="preserve">dados local utilizando o </w:t>
+      </w:r>
+      <w:proofErr w:type="spellStart"/>
+      <w:r>
+        <w:rPr>
+          <w:color w:val="FF0000"/>
+          <w:sz w:val="18"/>
+          <w:szCs w:val="18"/>
+        </w:rPr>
+        <w:t>SQLServ</w:t>
+      </w:r>
+      <w:r>
+        <w:rPr>
+          <w:color w:val="FF0000"/>
+          <w:sz w:val="18"/>
+          <w:szCs w:val="18"/>
+        </w:rPr>
+        <w:t>er</w:t>
+      </w:r>
+      <w:proofErr w:type="spellEnd"/>
+      <w:r>
+        <w:rPr>
+          <w:color w:val="FF0000"/>
+          <w:sz w:val="18"/>
+          <w:szCs w:val="18"/>
+        </w:rPr>
+        <w:t xml:space="preserve"> cliente</w:t>
+      </w:r>
+    </w:p>
+    <w:p>
+      <w:pPr>
+        <w:rPr>
+          <w:color w:val="00B0F0"/>
+          <w:sz w:val="18"/>
+          <w:szCs w:val="18"/>
+        </w:rPr>
+      </w:pPr>
+      <w:r>
+        <w:rPr>
+          <w:color w:val="00B0F0"/>
+          <w:sz w:val="18"/>
+          <w:szCs w:val="18"/>
+        </w:rPr>
+        <w:t xml:space="preserve">Realizou as operações de </w:t>
+      </w:r>
+      <w:r>
+        <w:rPr>
+          <w:color w:val="00B0F0"/>
+          <w:sz w:val="18"/>
+          <w:szCs w:val="18"/>
+        </w:rPr>
+        <w:t xml:space="preserve">leitura, inserção, deleção e atualização (CRUD – </w:t>
+      </w:r>
+      <w:proofErr w:type="spellStart"/>
+      <w:r>
+        <w:rPr>
+          <w:color w:val="00B0F0"/>
+          <w:sz w:val="18"/>
+          <w:szCs w:val="18"/>
+        </w:rPr>
+        <w:t>Create</w:t>
+      </w:r>
+      <w:proofErr w:type="spellEnd"/>
+      <w:r>
+        <w:rPr>
+          <w:color w:val="00B0F0"/>
+          <w:sz w:val="18"/>
+          <w:szCs w:val="18"/>
+        </w:rPr>
+        <w:t xml:space="preserve">, </w:t>
+      </w:r>
+      <w:proofErr w:type="spellStart"/>
+      <w:r>
+        <w:rPr>
+          <w:color w:val="00B0F0"/>
+          <w:sz w:val="18"/>
+          <w:szCs w:val="18"/>
+        </w:rPr>
+        <w:t>Read</w:t>
+      </w:r>
+      <w:proofErr w:type="spellEnd"/>
+      <w:r>
+        <w:rPr>
+          <w:color w:val="00B0F0"/>
+          <w:sz w:val="18"/>
+          <w:szCs w:val="18"/>
+        </w:rPr>
+        <w:t>, Update, Delete)</w:t>
+      </w:r>
+      <w:r>
+        <w:rPr>
+          <w:color w:val="00B0F0"/>
+          <w:sz w:val="18"/>
+          <w:szCs w:val="18"/>
+        </w:rPr>
+        <w:t xml:space="preserve"> com o banco de dados</w:t>
+      </w:r>
+    </w:p>
+    <w:p>
+      <w:r>
+        <w:t xml:space="preserve">9. Desenvolver API (web </w:t>
+      </w:r>
+      <w:proofErr w:type="spellStart"/>
+      <w:r>
+        <w:t>services</w:t>
+      </w:r>
+      <w:proofErr w:type="spellEnd"/>
+      <w:r>
+        <w:t>) para integração de dados entre plataformas</w:t>
+      </w:r>
+    </w:p>
+    <w:p>
+      <w:pPr>
+        <w:rPr>
+          <w:color w:val="FF0000"/>
+          <w:sz w:val="18"/>
+        </w:rPr>
+      </w:pPr>
+      <w:r>
+        <w:rPr>
+          <w:color w:val="FF0000"/>
+          <w:sz w:val="18"/>
+        </w:rPr>
+        <w:t xml:space="preserve">Criou </w:t>
+      </w:r>
+      <w:r>
+        <w:rPr>
+          <w:color w:val="FF0000"/>
+          <w:sz w:val="18"/>
+        </w:rPr>
+        <w:t xml:space="preserve">os </w:t>
+      </w:r>
+      <w:proofErr w:type="spellStart"/>
+      <w:r>
+        <w:rPr>
+          <w:color w:val="FF0000"/>
+          <w:sz w:val="18"/>
+        </w:rPr>
+        <w:t>endpoints</w:t>
+      </w:r>
+      <w:proofErr w:type="spellEnd"/>
+      <w:r>
+        <w:rPr>
+          <w:color w:val="FF0000"/>
+          <w:sz w:val="18"/>
+        </w:rPr>
+        <w:t xml:space="preserve"> de acesso</w:t>
+      </w:r>
+      <w:r>
+        <w:rPr>
+          <w:color w:val="FF0000"/>
+          <w:sz w:val="18"/>
+        </w:rPr>
+        <w:t xml:space="preserve"> conforme </w:t>
       </w:r>
       <w:r>
         <w:rPr>
@@ -2270,310 +2566,20 @@
         </w:rPr>
         <w:t>situação problema</w:t>
       </w:r>
-      <w:r>
-        <w:rPr>
-          <w:color w:val="FF0000"/>
-          <w:sz w:val="18"/>
-        </w:rPr>
-        <w:t xml:space="preserve"> e seguindo as boas práticas</w:t>
-      </w:r>
-    </w:p>
-    <w:p>
-      <w:pPr>
-        <w:rPr>
-          <w:color w:val="FF0000"/>
-          <w:sz w:val="18"/>
-        </w:rPr>
-      </w:pPr>
-      <w:r>
-        <w:rPr>
-          <w:color w:val="FF0000"/>
-          <w:sz w:val="18"/>
-        </w:rPr>
-        <w:t xml:space="preserve">Utilizou os verbos corretos na criação dos </w:t>
-      </w:r>
-      <w:proofErr w:type="spellStart"/>
-      <w:r>
-        <w:rPr>
-          <w:color w:val="FF0000"/>
-          <w:sz w:val="18"/>
-        </w:rPr>
-        <w:t>endpoints</w:t>
-      </w:r>
-      <w:proofErr w:type="spellEnd"/>
-    </w:p>
-    <w:p>
-      <w:pPr>
-        <w:rPr>
-          <w:color w:val="00B0F0"/>
-          <w:sz w:val="18"/>
-        </w:rPr>
-      </w:pPr>
-      <w:r>
-        <w:rPr>
-          <w:color w:val="00B0F0"/>
-          <w:sz w:val="18"/>
-        </w:rPr>
-        <w:t>Retornou os dados após cadastro de um novo regist</w:t>
-      </w:r>
-      <w:r>
-        <w:rPr>
-          <w:color w:val="00B0F0"/>
-          <w:sz w:val="18"/>
-        </w:rPr>
-        <w:t>ro (especialidades, prontuários</w:t>
-      </w:r>
-      <w:r>
-        <w:rPr>
-          <w:color w:val="00B0F0"/>
-          <w:sz w:val="18"/>
-        </w:rPr>
-        <w:t>)</w:t>
-      </w:r>
-    </w:p>
-    <w:p>
-      <w:r>
-        <w:t>10. Desenvolver sistemas web de acordo com as regras de negócio estabelecidas</w:t>
-      </w:r>
-    </w:p>
-    <w:p>
-      <w:pPr>
-        <w:rPr>
-          <w:color w:val="FF0000"/>
-          <w:sz w:val="18"/>
-        </w:rPr>
-      </w:pPr>
-      <w:r>
-        <w:rPr>
-          <w:color w:val="FF0000"/>
-          <w:sz w:val="18"/>
-        </w:rPr>
-        <w:t>Não permitiu que uma consulta fosse inserida sem um médico vinculado</w:t>
-      </w:r>
-    </w:p>
-    <w:p>
-      <w:pPr>
-        <w:rPr>
-          <w:color w:val="00B0F0"/>
-          <w:sz w:val="18"/>
-        </w:rPr>
-      </w:pPr>
-      <w:r>
-        <w:rPr>
-          <w:color w:val="00B0F0"/>
-          <w:sz w:val="18"/>
-        </w:rPr>
-        <w:t>Não permitiu que uma consulta fosse inserida sem data de consulta</w:t>
-      </w:r>
-    </w:p>
-    <w:p>
-      <w:r>
-        <w:t>5. Definir os frameworks a serem utilizados no desenvolvimento da aplicação web</w:t>
-      </w:r>
-    </w:p>
-    <w:p>
-      <w:pPr>
-        <w:rPr>
-          <w:color w:val="00B0F0"/>
-          <w:sz w:val="18"/>
-        </w:rPr>
-      </w:pPr>
-      <w:r>
-        <w:rPr>
-          <w:color w:val="00B0F0"/>
-          <w:sz w:val="18"/>
-        </w:rPr>
-        <w:t>Os dados são salvo</w:t>
-      </w:r>
-      <w:r>
-        <w:rPr>
-          <w:color w:val="00B0F0"/>
-          <w:sz w:val="18"/>
-        </w:rPr>
-        <w:t>s na base de dados utilizando um ORM</w:t>
-      </w:r>
-    </w:p>
-    <w:p>
-      <w:r>
-        <w:t>6. Utilizar interações com base de dados para desenvolvimento de sistemas web</w:t>
-      </w:r>
-    </w:p>
-    <w:p>
-      <w:pPr>
-        <w:rPr>
-          <w:color w:val="FF0000"/>
-          <w:sz w:val="18"/>
-          <w:szCs w:val="18"/>
-        </w:rPr>
-      </w:pPr>
-      <w:r>
-        <w:rPr>
-          <w:color w:val="FF0000"/>
-          <w:sz w:val="18"/>
-          <w:szCs w:val="18"/>
-        </w:rPr>
-        <w:t xml:space="preserve">Conectou-se a base de </w:t>
-      </w:r>
-      <w:r>
-        <w:rPr>
-          <w:color w:val="FF0000"/>
-          <w:sz w:val="18"/>
-          <w:szCs w:val="18"/>
-        </w:rPr>
-        <w:t xml:space="preserve">dados local utilizando o </w:t>
-      </w:r>
-      <w:proofErr w:type="spellStart"/>
-      <w:r>
-        <w:rPr>
-          <w:color w:val="FF0000"/>
-          <w:sz w:val="18"/>
-          <w:szCs w:val="18"/>
-        </w:rPr>
-        <w:t>SQLServ</w:t>
-      </w:r>
-      <w:r>
-        <w:rPr>
-          <w:color w:val="FF0000"/>
-          <w:sz w:val="18"/>
-          <w:szCs w:val="18"/>
-        </w:rPr>
-        <w:t>er</w:t>
-      </w:r>
-      <w:proofErr w:type="spellEnd"/>
-      <w:r>
-        <w:rPr>
-          <w:color w:val="FF0000"/>
-          <w:sz w:val="18"/>
-          <w:szCs w:val="18"/>
-        </w:rPr>
-        <w:t xml:space="preserve"> cliente</w:t>
-      </w:r>
-    </w:p>
-    <w:p>
-      <w:pPr>
-        <w:rPr>
-          <w:color w:val="00B0F0"/>
-          <w:sz w:val="18"/>
-          <w:szCs w:val="18"/>
-        </w:rPr>
-      </w:pPr>
-      <w:r>
-        <w:rPr>
-          <w:color w:val="00B0F0"/>
-          <w:sz w:val="18"/>
-          <w:szCs w:val="18"/>
-        </w:rPr>
-        <w:t xml:space="preserve">Realizou as operações de </w:t>
-      </w:r>
-      <w:r>
-        <w:rPr>
-          <w:color w:val="00B0F0"/>
-          <w:sz w:val="18"/>
-          <w:szCs w:val="18"/>
-        </w:rPr>
-        <w:t xml:space="preserve">leitura, inserção, deleção e atualização (CRUD – </w:t>
-      </w:r>
-      <w:proofErr w:type="spellStart"/>
-      <w:r>
-        <w:rPr>
-          <w:color w:val="00B0F0"/>
-          <w:sz w:val="18"/>
-          <w:szCs w:val="18"/>
-        </w:rPr>
-        <w:t>Create</w:t>
-      </w:r>
-      <w:proofErr w:type="spellEnd"/>
-      <w:r>
-        <w:rPr>
-          <w:color w:val="00B0F0"/>
-          <w:sz w:val="18"/>
-          <w:szCs w:val="18"/>
-        </w:rPr>
-        <w:t xml:space="preserve">, </w:t>
-      </w:r>
-      <w:proofErr w:type="spellStart"/>
-      <w:r>
-        <w:rPr>
-          <w:color w:val="00B0F0"/>
-          <w:sz w:val="18"/>
-          <w:szCs w:val="18"/>
-        </w:rPr>
-        <w:t>Read</w:t>
-      </w:r>
-      <w:proofErr w:type="spellEnd"/>
-      <w:r>
-        <w:rPr>
-          <w:color w:val="00B0F0"/>
-          <w:sz w:val="18"/>
-          <w:szCs w:val="18"/>
-        </w:rPr>
-        <w:t>, Update, Delete)</w:t>
-      </w:r>
-      <w:r>
-        <w:rPr>
-          <w:color w:val="00B0F0"/>
-          <w:sz w:val="18"/>
-          <w:szCs w:val="18"/>
-        </w:rPr>
-        <w:t xml:space="preserve"> com o banco de dados</w:t>
-      </w:r>
-    </w:p>
-    <w:p>
-      <w:r>
-        <w:t xml:space="preserve">9. Desenvolver API (web </w:t>
-      </w:r>
-      <w:proofErr w:type="spellStart"/>
-      <w:r>
-        <w:t>services</w:t>
-      </w:r>
-      <w:proofErr w:type="spellEnd"/>
-      <w:r>
-        <w:t>) para integração de dados entre plataformas</w:t>
-      </w:r>
-    </w:p>
-    <w:p>
-      <w:pPr>
-        <w:rPr>
-          <w:color w:val="FF0000"/>
-          <w:sz w:val="18"/>
-        </w:rPr>
-      </w:pPr>
-      <w:r>
-        <w:rPr>
-          <w:color w:val="FF0000"/>
-          <w:sz w:val="18"/>
-        </w:rPr>
-        <w:t xml:space="preserve">Criou </w:t>
-      </w:r>
-      <w:r>
-        <w:rPr>
-          <w:color w:val="FF0000"/>
-          <w:sz w:val="18"/>
-        </w:rPr>
-        <w:t xml:space="preserve">os </w:t>
-      </w:r>
-      <w:proofErr w:type="spellStart"/>
-      <w:r>
-        <w:rPr>
-          <w:color w:val="FF0000"/>
-          <w:sz w:val="18"/>
-        </w:rPr>
-        <w:t>endpoints</w:t>
-      </w:r>
-      <w:proofErr w:type="spellEnd"/>
-      <w:r>
-        <w:rPr>
-          <w:color w:val="FF0000"/>
-          <w:sz w:val="18"/>
-        </w:rPr>
-        <w:t xml:space="preserve"> de acesso</w:t>
-      </w:r>
-      <w:r>
-        <w:rPr>
-          <w:color w:val="FF0000"/>
-          <w:sz w:val="18"/>
-        </w:rPr>
-        <w:t xml:space="preserve"> conforme </w:t>
+    </w:p>
+    <w:p>
+      <w:pPr>
+        <w:rPr>
+          <w:color w:val="FF0000"/>
+          <w:sz w:val="18"/>
+        </w:rPr>
+      </w:pPr>
+      <w:r>
+        <w:rPr>
+          <w:color w:val="FF0000"/>
+          <w:sz w:val="18"/>
+        </w:rPr>
+        <w:t xml:space="preserve">Restringiu o acesso apenas a usuários autenticados e autorizados conforme </w:t>
       </w:r>
       <w:r>
         <w:rPr>
@@ -2584,18 +2590,23 @@
       </w:r>
     </w:p>
     <w:p>
-      <w:pPr>
-        <w:rPr>
-          <w:color w:val="FF0000"/>
-          <w:sz w:val="18"/>
-        </w:rPr>
-      </w:pPr>
-      <w:r>
-        <w:rPr>
-          <w:color w:val="FF0000"/>
-          <w:sz w:val="18"/>
-        </w:rPr>
-        <w:t xml:space="preserve">Restringiu o acesso apenas a usuários autenticados e autorizados conforme </w:t>
+      <w:r>
+        <w:t>3. Definir os elementos de entrada, processamento e saída para a programação da aplicação web</w:t>
+      </w:r>
+    </w:p>
+    <w:p>
+      <w:pPr>
+        <w:rPr>
+          <w:color w:val="FF0000"/>
+          <w:sz w:val="18"/>
+        </w:rPr>
+      </w:pPr>
+      <w:r>
+        <w:rPr>
+          <w:color w:val="FF0000"/>
+          <w:sz w:val="18"/>
+        </w:rPr>
+        <w:t xml:space="preserve">Persistiu os dados enviados pela aplicação cliente conforme </w:t>
       </w:r>
       <w:r>
         <w:rPr>
@@ -2606,33 +2617,6 @@
       </w:r>
     </w:p>
     <w:p>
-      <w:r>
-        <w:t>3. Definir os elementos de entrada, processamento e saída para a programação da aplicação web</w:t>
-      </w:r>
-    </w:p>
-    <w:p>
-      <w:pPr>
-        <w:rPr>
-          <w:color w:val="FF0000"/>
-          <w:sz w:val="18"/>
-        </w:rPr>
-      </w:pPr>
-      <w:r>
-        <w:rPr>
-          <w:color w:val="FF0000"/>
-          <w:sz w:val="18"/>
-        </w:rPr>
-        <w:t xml:space="preserve">Persistiu os dados enviados pela aplicação cliente conforme </w:t>
-      </w:r>
-      <w:r>
-        <w:rPr>
-          <w:color w:val="FF0000"/>
-          <w:sz w:val="18"/>
-        </w:rPr>
-        <w:t>situação problema</w:t>
-      </w:r>
-    </w:p>
-    <w:p>
       <w:pPr>
         <w:rPr>
           <w:color w:val="FF0000"/>
@@ -2744,23 +2728,7 @@
           <w:color w:val="00B0F0"/>
           <w:sz w:val="18"/>
         </w:rPr>
-        <w:t xml:space="preserve">Restringiu a aplicação para que salve apenas arquivos com o tipo de </w:t>
-      </w:r>
-      <w:proofErr w:type="spellStart"/>
-      <w:r>
-        <w:rPr>
-          <w:color w:val="00B0F0"/>
-          <w:sz w:val="18"/>
-        </w:rPr>
-        <w:t>png</w:t>
-      </w:r>
-      <w:proofErr w:type="spellEnd"/>
-      <w:r>
-        <w:rPr>
-          <w:color w:val="00B0F0"/>
-          <w:sz w:val="18"/>
-        </w:rPr>
-        <w:t xml:space="preserve">, </w:t>
+        <w:t xml:space="preserve">Restringiu a aplicação para que salve apenas arquivos com o tipo de png, </w:t>
       </w:r>
       <w:proofErr w:type="spellStart"/>
       <w:r>
@@ -2854,14 +2822,12 @@
           <w:color w:val="000000" w:themeColor="text1"/>
         </w:rPr>
       </w:pPr>
-      <w:proofErr w:type="spellStart"/>
       <w:r>
         <w:rPr>
           <w:color w:val="000000" w:themeColor="text1"/>
         </w:rPr>
         <w:t>Login</w:t>
       </w:r>
-      <w:proofErr w:type="spellEnd"/>
     </w:p>
     <w:p>
       <w:pPr>
@@ -3765,23 +3731,7 @@
           <w:color w:val="FF0000"/>
           <w:sz w:val="18"/>
         </w:rPr>
-        <w:t xml:space="preserve"> (Mobile, </w:t>
-      </w:r>
-      <w:proofErr w:type="spellStart"/>
-      <w:r>
-        <w:rPr>
-          <w:color w:val="FF0000"/>
-          <w:sz w:val="18"/>
-        </w:rPr>
-        <w:t>iPad</w:t>
-      </w:r>
-      <w:proofErr w:type="spellEnd"/>
-      <w:r>
-        <w:rPr>
-          <w:color w:val="FF0000"/>
-          <w:sz w:val="18"/>
-        </w:rPr>
-        <w:t xml:space="preserve"> e Web</w:t>
+        <w:t xml:space="preserve"> (Mobile, iPad e Web</w:t>
       </w:r>
       <w:r>
         <w:rPr>
@@ -4299,419 +4249,326 @@
         </w:numPr>
       </w:pPr>
       <w:r>
-        <w:t>O paciente poderá visualizar a rota entre sua localização e o endereço da clínica;</w:t>
-      </w:r>
-    </w:p>
-    <w:p>
-      <w:pPr>
-        <w:pStyle w:val="PargrafodaLista"/>
-        <w:numPr>
-          <w:ilvl w:val="0"/>
-          <w:numId w:val="17"/>
-        </w:numPr>
-      </w:pPr>
-      <w:r>
         <w:t>O médico poderá ver os agendamentos associados a ele;</w:t>
       </w:r>
     </w:p>
     <w:p>
       <w:pPr>
-        <w:pStyle w:val="PargrafodaLista"/>
-        <w:numPr>
-          <w:ilvl w:val="0"/>
-          <w:numId w:val="17"/>
-        </w:numPr>
-      </w:pPr>
-      <w:r>
+        <w:pStyle w:val="Ttulo3"/>
+      </w:pPr>
+      <w:r>
+        <w:t>Persistência de dados</w:t>
+      </w:r>
+    </w:p>
+    <w:p>
+      <w:r>
+        <w:t xml:space="preserve">Os dados referentes ao usuário </w:t>
+      </w:r>
+      <w:proofErr w:type="spellStart"/>
+      <w:r>
+        <w:t>logado</w:t>
+      </w:r>
+      <w:proofErr w:type="spellEnd"/>
+      <w:r>
+        <w:t xml:space="preserve"> na aplicação mobile, deverão ser salvos localmente;</w:t>
+      </w:r>
+    </w:p>
+    <w:p>
+      <w:pPr>
+        <w:pStyle w:val="Ttulo3"/>
+      </w:pPr>
+      <w:r>
+        <w:t>Capacidades</w:t>
+      </w:r>
+    </w:p>
+    <w:p>
+      <w:r>
+        <w:t>Os critérios estão em vermelho abaixo de cada capacidade</w:t>
+      </w:r>
+    </w:p>
+    <w:p/>
+    <w:p>
+      <w:pPr>
+        <w:rPr>
+          <w:i/>
+        </w:rPr>
+      </w:pPr>
+      <w:r>
+        <w:rPr>
+          <w:i/>
+        </w:rPr>
+        <w:t>Interfaces para Dispositivos Móveis</w:t>
+      </w:r>
+    </w:p>
+    <w:p>
+      <w:r>
+        <w:t>1. Identificar as características de programação de dispositivos móveis</w:t>
+      </w:r>
+    </w:p>
+    <w:p>
+      <w:pPr>
+        <w:rPr>
+          <w:color w:val="FF0000"/>
+          <w:sz w:val="18"/>
+        </w:rPr>
+      </w:pPr>
+      <w:r>
+        <w:rPr>
+          <w:color w:val="FF0000"/>
+          <w:sz w:val="18"/>
+        </w:rPr>
+        <w:t>Identificou as diferenças entre aplicativos híbridos e nativos</w:t>
+      </w:r>
+    </w:p>
+    <w:p>
+      <w:pPr>
+        <w:rPr>
+          <w:color w:val="00B0F0"/>
+          <w:sz w:val="18"/>
+        </w:rPr>
+      </w:pPr>
+      <w:r>
+        <w:rPr>
+          <w:color w:val="00B0F0"/>
+          <w:sz w:val="18"/>
+        </w:rPr>
+        <w:t>Identificou as vantagens entre aplicativos híbridos e nativos</w:t>
+      </w:r>
+    </w:p>
+    <w:p>
+      <w:r>
+        <w:t>3. Preparar o ambiente necessário ao desenvolvimento do sistema para a plataforma mobile</w:t>
+      </w:r>
+    </w:p>
+    <w:p>
+      <w:pPr>
+        <w:rPr>
+          <w:color w:val="FF0000"/>
+          <w:sz w:val="18"/>
+        </w:rPr>
+      </w:pPr>
+      <w:r>
+        <w:rPr>
+          <w:color w:val="FF0000"/>
+          <w:sz w:val="18"/>
+        </w:rPr>
+        <w:t>Instalou o node em ambiente local para desenvolvimento</w:t>
+      </w:r>
+    </w:p>
+    <w:p>
+      <w:pPr>
+        <w:rPr>
+          <w:color w:val="FF0000"/>
+          <w:sz w:val="18"/>
+        </w:rPr>
+      </w:pPr>
+      <w:r>
+        <w:rPr>
+          <w:color w:val="FF0000"/>
+          <w:sz w:val="18"/>
+        </w:rPr>
+        <w:t xml:space="preserve">Instalou o </w:t>
+      </w:r>
+      <w:proofErr w:type="spellStart"/>
+      <w:r>
+        <w:rPr>
+          <w:color w:val="FF0000"/>
+          <w:sz w:val="18"/>
+        </w:rPr>
+        <w:t>React</w:t>
+      </w:r>
+      <w:proofErr w:type="spellEnd"/>
+      <w:r>
+        <w:rPr>
+          <w:color w:val="FF0000"/>
+          <w:sz w:val="18"/>
+        </w:rPr>
+        <w:t xml:space="preserve"> </w:t>
+      </w:r>
+      <w:proofErr w:type="spellStart"/>
+      <w:r>
+        <w:rPr>
+          <w:color w:val="FF0000"/>
+          <w:sz w:val="18"/>
+        </w:rPr>
+        <w:t>Native</w:t>
+      </w:r>
+      <w:proofErr w:type="spellEnd"/>
+      <w:r>
+        <w:rPr>
+          <w:color w:val="FF0000"/>
+          <w:sz w:val="18"/>
+        </w:rPr>
+        <w:t xml:space="preserve"> </w:t>
+      </w:r>
+    </w:p>
+    <w:p>
+      <w:pPr>
+        <w:rPr>
+          <w:color w:val="00B0F0"/>
+          <w:sz w:val="18"/>
+        </w:rPr>
+      </w:pPr>
+      <w:r>
+        <w:rPr>
+          <w:color w:val="00B0F0"/>
+          <w:sz w:val="18"/>
+        </w:rPr>
+        <w:t xml:space="preserve">Configurou a variável de ambiente para utilizar o </w:t>
+      </w:r>
+      <w:proofErr w:type="spellStart"/>
+      <w:r>
+        <w:rPr>
+          <w:color w:val="00B0F0"/>
+          <w:sz w:val="18"/>
+        </w:rPr>
+        <w:t>npm</w:t>
+      </w:r>
+      <w:proofErr w:type="spellEnd"/>
+      <w:r>
+        <w:rPr>
+          <w:color w:val="00B0F0"/>
+          <w:sz w:val="18"/>
+        </w:rPr>
+        <w:t xml:space="preserve"> em qualquer pasta de seu computador</w:t>
+      </w:r>
+    </w:p>
+    <w:p>
+      <w:r>
+        <w:t>7. Implementar o código respeitando as características da linguagem na plataforma mobile</w:t>
+      </w:r>
+    </w:p>
+    <w:p/>
+    <w:p>
+      <w:r>
+        <w:t>2. Utilizar os elementos da programação orientada a objetos em interfaces para dispositivos móveis</w:t>
+      </w:r>
+    </w:p>
+    <w:p>
+      <w:pPr>
+        <w:rPr>
+          <w:color w:val="FF0000"/>
+          <w:sz w:val="18"/>
+        </w:rPr>
+      </w:pPr>
+      <w:r>
+        <w:rPr>
+          <w:color w:val="FF0000"/>
+          <w:sz w:val="18"/>
+        </w:rPr>
+        <w:t>Utilizou polimorfismo para criação das telas</w:t>
+      </w:r>
+    </w:p>
+    <w:p>
+      <w:pPr>
+        <w:rPr>
+          <w:color w:val="FF0000"/>
+          <w:sz w:val="18"/>
+        </w:rPr>
+      </w:pPr>
+      <w:r>
+        <w:rPr>
+          <w:color w:val="FF0000"/>
+          <w:sz w:val="18"/>
+        </w:rPr>
+        <w:t>Utilizou interface para criação das telas</w:t>
+      </w:r>
+    </w:p>
+    <w:p>
+      <w:pPr>
+        <w:rPr>
+          <w:color w:val="00B0F0"/>
+          <w:sz w:val="18"/>
+        </w:rPr>
+      </w:pPr>
+      <w:r>
+        <w:rPr>
+          <w:color w:val="00B0F0"/>
+          <w:sz w:val="18"/>
+        </w:rPr>
+        <w:t>Utilizou abstração para criação das telas</w:t>
+      </w:r>
+    </w:p>
+    <w:p>
+      <w:r>
+        <w:t>5. Definir os elementos de entrada, processamento e saída para a codificação das funcionalidades mobile</w:t>
+      </w:r>
+    </w:p>
+    <w:p>
+      <w:pPr>
+        <w:rPr>
+          <w:color w:val="FF0000"/>
+          <w:sz w:val="18"/>
+        </w:rPr>
+      </w:pPr>
+      <w:r>
+        <w:rPr>
+          <w:color w:val="FF0000"/>
+          <w:sz w:val="18"/>
+        </w:rPr>
+        <w:t>Permitiu que somente usuários autenticados acessem o menu de navegação</w:t>
+      </w:r>
+    </w:p>
+    <w:p>
+      <w:pPr>
+        <w:rPr>
+          <w:color w:val="00B0F0"/>
+          <w:sz w:val="18"/>
+        </w:rPr>
+      </w:pPr>
+      <w:r>
+        <w:rPr>
+          <w:color w:val="00B0F0"/>
+          <w:sz w:val="18"/>
+        </w:rPr>
+        <w:t xml:space="preserve">Mostrou uma mensagem </w:t>
+      </w:r>
+      <w:r>
+        <w:rPr>
+          <w:color w:val="00B0F0"/>
+          <w:sz w:val="18"/>
+        </w:rPr>
+        <w:t>para o usuário</w:t>
+      </w:r>
+      <w:r>
+        <w:rPr>
+          <w:color w:val="00B0F0"/>
+          <w:sz w:val="18"/>
+        </w:rPr>
+        <w:t xml:space="preserve"> após realizar login inválido</w:t>
+      </w:r>
+    </w:p>
+    <w:p>
+      <w:pPr>
+        <w:rPr>
+          <w:color w:val="00B0F0"/>
+          <w:sz w:val="18"/>
+        </w:rPr>
+      </w:pPr>
+    </w:p>
+    <w:p>
+      <w:r>
+        <w:t>Telas</w:t>
+      </w:r>
+    </w:p>
+    <w:p>
+      <w:pPr>
         <w:rPr>
           <w:b/>
         </w:rPr>
-        <w:t>Notificação:</w:t>
-      </w:r>
-      <w:r>
-        <w:t xml:space="preserve"> No momento que o administrador cadastrar um agendamento, o </w:t>
-      </w:r>
+      </w:pPr>
       <w:r>
         <w:rPr>
           <w:b/>
         </w:rPr>
-        <w:t>médico</w:t>
-      </w:r>
-      <w:r>
-        <w:t xml:space="preserve"> deverá receber uma notificação pelo aplicativo;</w:t>
-      </w:r>
+        <w:t>Médico/Paciente</w:t>
+      </w:r>
+    </w:p>
+    <w:p>
       <w:r>
         <w:tab/>
-      </w:r>
-    </w:p>
-    <w:p>
-      <w:pPr>
-        <w:pStyle w:val="Ttulo3"/>
-      </w:pPr>
-      <w:r>
-        <w:t>Notificação</w:t>
-      </w:r>
-    </w:p>
-    <w:p>
-      <w:r>
-        <w:t>O paciente poderá receber notificação de um novo agendamento;</w:t>
-      </w:r>
-    </w:p>
-    <w:p>
-      <w:pPr>
-        <w:pStyle w:val="Ttulo3"/>
-      </w:pPr>
-      <w:r>
-        <w:t>Persistência de dados</w:t>
-      </w:r>
-    </w:p>
-    <w:p>
-      <w:r>
-        <w:t xml:space="preserve">Os dados referentes ao usuário </w:t>
-      </w:r>
-      <w:proofErr w:type="spellStart"/>
-      <w:r>
-        <w:t>logado</w:t>
-      </w:r>
-      <w:proofErr w:type="spellEnd"/>
-      <w:r>
-        <w:t xml:space="preserve"> na aplicação mobile, deverão ser salvos localmente;</w:t>
-      </w:r>
-    </w:p>
-    <w:p>
-      <w:pPr>
-        <w:pStyle w:val="Ttulo3"/>
-      </w:pPr>
-      <w:r>
-        <w:t>Mapas</w:t>
-      </w:r>
-    </w:p>
-    <w:p>
-      <w:r>
-        <w:t>O paciente poderá ver o trajeto entre a sua localização atual e a clínica;</w:t>
-      </w:r>
-    </w:p>
-    <w:p/>
-    <w:p>
-      <w:pPr>
-        <w:pStyle w:val="Ttulo3"/>
-      </w:pPr>
-      <w:r>
-        <w:t>Capacidades</w:t>
-      </w:r>
-    </w:p>
-    <w:p/>
-    <w:p>
-      <w:r>
-        <w:t>Os critérios estão em vermelho abaixo de cada capacidade</w:t>
-      </w:r>
-    </w:p>
-    <w:p/>
-    <w:p>
-      <w:pPr>
-        <w:rPr>
-          <w:i/>
-        </w:rPr>
-      </w:pPr>
-      <w:r>
-        <w:rPr>
-          <w:i/>
-        </w:rPr>
-        <w:t>Interfaces para Dispositivos Móveis</w:t>
-      </w:r>
-    </w:p>
-    <w:p>
-      <w:r>
-        <w:t>1. Identificar as características de programação de dispositivos móveis</w:t>
-      </w:r>
-    </w:p>
-    <w:p>
-      <w:pPr>
-        <w:rPr>
-          <w:color w:val="FF0000"/>
-          <w:sz w:val="18"/>
-        </w:rPr>
-      </w:pPr>
-      <w:r>
-        <w:rPr>
-          <w:color w:val="FF0000"/>
-          <w:sz w:val="18"/>
-        </w:rPr>
-        <w:t>Identificou as diferenças entre aplicativos híbridos e nativos</w:t>
-      </w:r>
-    </w:p>
-    <w:p>
-      <w:pPr>
-        <w:rPr>
-          <w:color w:val="00B0F0"/>
-          <w:sz w:val="18"/>
-        </w:rPr>
-      </w:pPr>
-      <w:r>
-        <w:rPr>
-          <w:color w:val="00B0F0"/>
-          <w:sz w:val="18"/>
-        </w:rPr>
-        <w:t>Identificou as vantagens entre aplicativos híbridos e nativos</w:t>
-      </w:r>
-    </w:p>
-    <w:p>
-      <w:r>
-        <w:t>3. Preparar o ambiente necessário ao desenvolvimento do sistema para a plataforma mobile</w:t>
-      </w:r>
-    </w:p>
-    <w:p>
-      <w:pPr>
-        <w:rPr>
-          <w:color w:val="FF0000"/>
-          <w:sz w:val="18"/>
-        </w:rPr>
-      </w:pPr>
-      <w:r>
-        <w:rPr>
-          <w:color w:val="FF0000"/>
-          <w:sz w:val="18"/>
-        </w:rPr>
-        <w:t>Instalou o node em ambiente local para desenvolvimento</w:t>
-      </w:r>
-    </w:p>
-    <w:p>
-      <w:pPr>
-        <w:rPr>
-          <w:color w:val="FF0000"/>
-          <w:sz w:val="18"/>
-        </w:rPr>
-      </w:pPr>
-      <w:r>
-        <w:rPr>
-          <w:color w:val="FF0000"/>
-          <w:sz w:val="18"/>
-        </w:rPr>
-        <w:t xml:space="preserve">Instalou o </w:t>
-      </w:r>
-      <w:proofErr w:type="spellStart"/>
-      <w:r>
-        <w:rPr>
-          <w:color w:val="FF0000"/>
-          <w:sz w:val="18"/>
-        </w:rPr>
-        <w:t>React</w:t>
-      </w:r>
-      <w:proofErr w:type="spellEnd"/>
-      <w:r>
-        <w:rPr>
-          <w:color w:val="FF0000"/>
-          <w:sz w:val="18"/>
-        </w:rPr>
-        <w:t xml:space="preserve"> </w:t>
-      </w:r>
-      <w:proofErr w:type="spellStart"/>
-      <w:r>
-        <w:rPr>
-          <w:color w:val="FF0000"/>
-          <w:sz w:val="18"/>
-        </w:rPr>
-        <w:t>Native</w:t>
-      </w:r>
-      <w:proofErr w:type="spellEnd"/>
-      <w:r>
-        <w:rPr>
-          <w:color w:val="FF0000"/>
-          <w:sz w:val="18"/>
-        </w:rPr>
-        <w:t xml:space="preserve"> </w:t>
-      </w:r>
-    </w:p>
-    <w:p>
-      <w:pPr>
-        <w:rPr>
-          <w:color w:val="00B0F0"/>
-          <w:sz w:val="18"/>
-        </w:rPr>
-      </w:pPr>
-      <w:r>
-        <w:rPr>
-          <w:color w:val="00B0F0"/>
-          <w:sz w:val="18"/>
-        </w:rPr>
-        <w:t xml:space="preserve">Configurou a variável de ambiente para utilizar o </w:t>
-      </w:r>
-      <w:proofErr w:type="spellStart"/>
-      <w:r>
-        <w:rPr>
-          <w:color w:val="00B0F0"/>
-          <w:sz w:val="18"/>
-        </w:rPr>
-        <w:t>npm</w:t>
-      </w:r>
-      <w:proofErr w:type="spellEnd"/>
-      <w:r>
-        <w:rPr>
-          <w:color w:val="00B0F0"/>
-          <w:sz w:val="18"/>
-        </w:rPr>
-        <w:t xml:space="preserve"> em qualquer pasta de seu computador</w:t>
-      </w:r>
-    </w:p>
-    <w:p>
-      <w:r>
-        <w:t>7. Implementar o código respeitando as características da linguagem na plataforma mobile</w:t>
-      </w:r>
-    </w:p>
-    <w:p/>
-    <w:p>
-      <w:r>
-        <w:lastRenderedPageBreak/>
-        <w:t>2. Utilizar os elementos da programação orientada a objetos em interfaces para dispositivos móveis</w:t>
-      </w:r>
-    </w:p>
-    <w:p>
-      <w:pPr>
-        <w:rPr>
-          <w:color w:val="FF0000"/>
-          <w:sz w:val="18"/>
-        </w:rPr>
-      </w:pPr>
-      <w:r>
-        <w:rPr>
-          <w:color w:val="FF0000"/>
-          <w:sz w:val="18"/>
-        </w:rPr>
-        <w:t>Utilizou polimorfismo para criação das telas</w:t>
-      </w:r>
-    </w:p>
-    <w:p>
-      <w:pPr>
-        <w:rPr>
-          <w:color w:val="FF0000"/>
-          <w:sz w:val="18"/>
-        </w:rPr>
-      </w:pPr>
-      <w:r>
-        <w:rPr>
-          <w:color w:val="FF0000"/>
-          <w:sz w:val="18"/>
-        </w:rPr>
-        <w:t>Utilizou interface para criação das telas</w:t>
-      </w:r>
-    </w:p>
-    <w:p>
-      <w:pPr>
-        <w:rPr>
-          <w:color w:val="00B0F0"/>
-          <w:sz w:val="18"/>
-        </w:rPr>
-      </w:pPr>
-      <w:r>
-        <w:rPr>
-          <w:color w:val="00B0F0"/>
-          <w:sz w:val="18"/>
-        </w:rPr>
-        <w:t>Utilizou abstração para criação das telas</w:t>
-      </w:r>
-    </w:p>
-    <w:p>
-      <w:r>
-        <w:t>5. Definir os elementos de entrada, processamento e saída para a codificação das funcionalidades mobile</w:t>
-      </w:r>
-    </w:p>
-    <w:p>
-      <w:pPr>
-        <w:rPr>
-          <w:color w:val="FF0000"/>
-          <w:sz w:val="18"/>
-        </w:rPr>
-      </w:pPr>
-      <w:r>
-        <w:rPr>
-          <w:color w:val="FF0000"/>
-          <w:sz w:val="18"/>
-        </w:rPr>
-        <w:t>Permitiu que somente usuários autenticados acessem o menu de navegação</w:t>
-      </w:r>
-    </w:p>
-    <w:p>
-      <w:pPr>
-        <w:rPr>
-          <w:color w:val="00B0F0"/>
-          <w:sz w:val="18"/>
-        </w:rPr>
-      </w:pPr>
-      <w:r>
-        <w:rPr>
-          <w:color w:val="00B0F0"/>
-          <w:sz w:val="18"/>
-        </w:rPr>
-        <w:t xml:space="preserve">Mostrou uma mensagem </w:t>
-      </w:r>
-      <w:r>
-        <w:rPr>
-          <w:color w:val="00B0F0"/>
-          <w:sz w:val="18"/>
-        </w:rPr>
-        <w:t>para o usuário</w:t>
-      </w:r>
-      <w:r>
-        <w:rPr>
-          <w:color w:val="00B0F0"/>
-          <w:sz w:val="18"/>
-        </w:rPr>
-        <w:t xml:space="preserve"> após realizar </w:t>
-      </w:r>
-      <w:proofErr w:type="spellStart"/>
-      <w:r>
-        <w:rPr>
-          <w:color w:val="00B0F0"/>
-          <w:sz w:val="18"/>
-        </w:rPr>
-        <w:t>login</w:t>
-      </w:r>
-      <w:proofErr w:type="spellEnd"/>
-      <w:r>
-        <w:rPr>
-          <w:color w:val="00B0F0"/>
-          <w:sz w:val="18"/>
-        </w:rPr>
-        <w:t xml:space="preserve"> inválido</w:t>
-      </w:r>
-    </w:p>
-    <w:p>
-      <w:pPr>
-        <w:rPr>
-          <w:color w:val="00B0F0"/>
-          <w:sz w:val="18"/>
-        </w:rPr>
-      </w:pPr>
-    </w:p>
-    <w:p>
-      <w:r>
-        <w:t>Telas</w:t>
-      </w:r>
-    </w:p>
-    <w:p>
-      <w:pPr>
-        <w:rPr>
-          <w:b/>
-        </w:rPr>
-      </w:pPr>
-      <w:bookmarkStart w:id="0" w:name="_GoBack"/>
-      <w:r>
-        <w:rPr>
-          <w:b/>
-        </w:rPr>
-        <w:t>Médico/Paciente</w:t>
-      </w:r>
-    </w:p>
-    <w:bookmarkEnd w:id="0"/>
-    <w:p>
-      <w:r>
-        <w:tab/>
-      </w:r>
-      <w:proofErr w:type="spellStart"/>
-      <w:r>
         <w:t>Login</w:t>
       </w:r>
-      <w:proofErr w:type="spellEnd"/>
     </w:p>
     <w:p>
       <w:pPr>
@@ -4770,10 +4627,20 @@
         <w:t>SPRINT 6</w:t>
       </w:r>
       <w:r>
-        <w:t xml:space="preserve"> – Big Data</w:t>
-      </w:r>
-    </w:p>
-    <w:p>
+        <w:t xml:space="preserve"> – </w:t>
+      </w:r>
+      <w:proofErr w:type="spellStart"/>
+      <w:r>
+        <w:t>NoSQL</w:t>
+      </w:r>
+      <w:proofErr w:type="spellEnd"/>
+    </w:p>
+    <w:p>
+      <w:pPr>
+        <w:rPr>
+          <w:vertAlign w:val="subscript"/>
+        </w:rPr>
+      </w:pPr>
       <w:r>
         <w:t xml:space="preserve">Com o software finalizado, A SP Medical </w:t>
       </w:r>
@@ -4794,31 +4661,10 @@
       </w:r>
       <w:proofErr w:type="spellEnd"/>
       <w:r>
-        <w:t xml:space="preserve"> em seu sistema. A empresa deseja começar com um sistema de identificação de surtos e epidemias.</w:t>
-      </w:r>
-      <w:r>
-        <w:rPr>
-          <w:vertAlign w:val="subscript"/>
-        </w:rPr>
-        <w:t xml:space="preserve"> </w:t>
-      </w:r>
-      <w:r>
-        <w:t>Para isso:</w:t>
-      </w:r>
-    </w:p>
-    <w:p>
-      <w:pPr>
-        <w:pStyle w:val="PargrafodaLista"/>
-        <w:numPr>
-          <w:ilvl w:val="0"/>
-          <w:numId w:val="21"/>
-        </w:numPr>
-        <w:rPr>
-          <w:vertAlign w:val="subscript"/>
-        </w:rPr>
-      </w:pPr>
-      <w:r>
-        <w:t>Ao cadastrar o prontuário de uma determinada consulta deve ser armazenado:</w:t>
+        <w:t xml:space="preserve"> em seu sistema. A empresa deseja começar com um sistema de </w:t>
+      </w:r>
+      <w:r>
+        <w:t xml:space="preserve">localização de todos os seus usuários. Deverá ser criada uma parte separada do sistema para realizar o cadastro de localizações e qual tipo de atendimento médico está sendo feito. </w:t>
       </w:r>
     </w:p>
     <w:p>
@@ -4833,7 +4679,13 @@
         </w:rPr>
       </w:pPr>
       <w:r>
-        <w:t>A doença identificada pelo médico;</w:t>
+        <w:t>A doença identificada pelo médico</w:t>
+      </w:r>
+      <w:r>
+        <w:t xml:space="preserve"> (a descrição do prontuário) - opcional</w:t>
+      </w:r>
+      <w:r>
+        <w:t>;</w:t>
       </w:r>
     </w:p>
     <w:p>
@@ -4848,7 +4700,13 @@
         </w:rPr>
       </w:pPr>
       <w:r>
-        <w:t>Latitude e Longitude do endereço do paciente;</w:t>
+        <w:t>Latitude e Longitude do endereço do paciente</w:t>
+      </w:r>
+      <w:r>
+        <w:t xml:space="preserve"> - obrigatória</w:t>
+      </w:r>
+      <w:r>
+        <w:t>;</w:t>
       </w:r>
     </w:p>
     <w:p>
@@ -4863,7 +4721,13 @@
         </w:rPr>
       </w:pPr>
       <w:r>
-        <w:t>Idade do paciente;</w:t>
+        <w:t>Idade do paciente</w:t>
+      </w:r>
+      <w:r>
+        <w:t xml:space="preserve"> - opcional</w:t>
+      </w:r>
+      <w:r>
+        <w:t>;</w:t>
       </w:r>
     </w:p>
     <w:p>
@@ -4878,57 +4742,173 @@
         </w:rPr>
       </w:pPr>
       <w:r>
-        <w:t>Gênero do paciente;</w:t>
-      </w:r>
-    </w:p>
-    <w:p>
-      <w:pPr>
-        <w:pStyle w:val="PargrafodaLista"/>
-        <w:numPr>
-          <w:ilvl w:val="1"/>
-          <w:numId w:val="21"/>
-        </w:numPr>
+        <w:t>Especialidade do médico</w:t>
+      </w:r>
+      <w:r>
+        <w:t xml:space="preserve"> - obrigatória</w:t>
+      </w:r>
+      <w:r>
+        <w:t>;</w:t>
+      </w:r>
+    </w:p>
+    <w:p>
+      <w:r>
+        <w:t>To</w:t>
+      </w:r>
+      <w:r>
+        <w:t xml:space="preserve">dos os itens destacados acima, poderão ser inseridos como texto sem nenhuma validação. A empresa quer fazer um levantamento sobre quais regiões estão sendo atendidas por mais especialidades de médicos. </w:t>
+      </w:r>
+    </w:p>
+    <w:p>
+      <w:r>
+        <w:t xml:space="preserve">Poderá ser utilizado </w:t>
+      </w:r>
+      <w:proofErr w:type="spellStart"/>
+      <w:r>
+        <w:t>Firebase</w:t>
+      </w:r>
+      <w:proofErr w:type="spellEnd"/>
+      <w:r>
+        <w:t xml:space="preserve"> ou </w:t>
+      </w:r>
+      <w:proofErr w:type="spellStart"/>
+      <w:r>
+        <w:t>MongoDB</w:t>
+      </w:r>
+      <w:proofErr w:type="spellEnd"/>
+      <w:r>
+        <w:t>.</w:t>
+      </w:r>
+    </w:p>
+    <w:p>
+      <w:pPr>
+        <w:pStyle w:val="Ttulo3"/>
+      </w:pPr>
+      <w:r>
+        <w:t>Capacidades</w:t>
+      </w:r>
+      <w:r>
+        <w:t xml:space="preserve"> e critérios</w:t>
+      </w:r>
+    </w:p>
+    <w:p/>
+    <w:p>
+      <w:r>
+        <w:t>Os critérios estão em vermelho abaixo de cada capacidade</w:t>
+      </w:r>
+    </w:p>
+    <w:p/>
+    <w:p>
+      <w:pPr>
+        <w:rPr>
+          <w:i/>
+        </w:rPr>
+      </w:pPr>
+      <w:r>
+        <w:rPr>
+          <w:i/>
+        </w:rPr>
+        <w:t>Banco de Dados</w:t>
+      </w:r>
+    </w:p>
+    <w:p>
+      <w:r>
+        <w:t>1. Identificar as características de banco de dados relacionais e não-relacionais</w:t>
+      </w:r>
+    </w:p>
+    <w:p>
+      <w:pPr>
+        <w:rPr>
+          <w:color w:val="FF0000"/>
+          <w:sz w:val="18"/>
+        </w:rPr>
+      </w:pPr>
+      <w:r>
+        <w:rPr>
+          <w:color w:val="FF0000"/>
+          <w:sz w:val="18"/>
+        </w:rPr>
+        <w:t>Identificou as diferenças entre banco de dados relacionais e não-relacionais</w:t>
+      </w:r>
+    </w:p>
+    <w:p>
+      <w:pPr>
+        <w:rPr>
+          <w:color w:val="00B0F0"/>
+          <w:sz w:val="18"/>
+        </w:rPr>
+      </w:pPr>
+      <w:r>
+        <w:rPr>
+          <w:color w:val="00B0F0"/>
+          <w:sz w:val="18"/>
+        </w:rPr>
+        <w:t xml:space="preserve">Documentou </w:t>
+      </w:r>
+      <w:r>
+        <w:rPr>
+          <w:color w:val="00B0F0"/>
+          <w:sz w:val="18"/>
+        </w:rPr>
+        <w:t xml:space="preserve">no arquivo especificado na </w:t>
+      </w:r>
+      <w:r>
+        <w:rPr>
+          <w:color w:val="00B0F0"/>
+          <w:sz w:val="18"/>
+        </w:rPr>
+        <w:t>situação problema</w:t>
+      </w:r>
+      <w:r>
+        <w:rPr>
+          <w:color w:val="00B0F0"/>
+          <w:sz w:val="18"/>
+        </w:rPr>
+        <w:t>, a estrutura utilizada no projeto de big data</w:t>
+      </w:r>
+    </w:p>
+    <w:p>
+      <w:r>
+        <w:t>8. Configurar usuário e permissões de acesso ao banco de dados</w:t>
+      </w:r>
+    </w:p>
+    <w:p>
+      <w:pPr>
+        <w:rPr>
+          <w:color w:val="FF0000"/>
+          <w:sz w:val="18"/>
+        </w:rPr>
+      </w:pPr>
+      <w:r>
+        <w:rPr>
+          <w:color w:val="FF0000"/>
+          <w:sz w:val="18"/>
+        </w:rPr>
+        <w:t>Criou um usuário para realizar todas as operações na base de dados criada</w:t>
+      </w:r>
+    </w:p>
+    <w:p>
+      <w:pPr>
+        <w:rPr>
+          <w:color w:val="00B0F0"/>
+          <w:sz w:val="18"/>
+        </w:rPr>
+      </w:pPr>
+      <w:r>
+        <w:rPr>
+          <w:color w:val="00B0F0"/>
+          <w:sz w:val="18"/>
+        </w:rPr>
+        <w:t>Criou um usuário para realizar somente leitura na base de dados criada</w:t>
+      </w:r>
+    </w:p>
+    <w:p>
+      <w:pPr>
         <w:rPr>
           <w:vertAlign w:val="subscript"/>
         </w:rPr>
       </w:pPr>
-      <w:r>
-        <w:t>Data de cadastro;</w:t>
-      </w:r>
-    </w:p>
-    <w:p>
-      <w:pPr>
-        <w:pStyle w:val="PargrafodaLista"/>
-        <w:numPr>
-          <w:ilvl w:val="1"/>
-          <w:numId w:val="21"/>
-        </w:numPr>
-        <w:rPr>
-          <w:vertAlign w:val="subscript"/>
-        </w:rPr>
-      </w:pPr>
-      <w:r>
-        <w:t>Especialidade do médico;</w:t>
-      </w:r>
-    </w:p>
-    <w:p>
-      <w:pPr>
-        <w:pStyle w:val="Ttulo3"/>
-      </w:pPr>
-      <w:r>
-        <w:t>Capacidades</w:t>
-      </w:r>
-      <w:r>
-        <w:t xml:space="preserve"> e critérios</w:t>
-      </w:r>
-    </w:p>
-    <w:p/>
-    <w:p>
-      <w:r>
-        <w:t>Os critérios estão em vermelho abaixo de cada capacidade</w:t>
-      </w:r>
-    </w:p>
-    <w:p/>
+    </w:p>
     <w:p>
       <w:pPr>
         <w:rPr>
@@ -4939,118 +4919,132 @@
         <w:rPr>
           <w:i/>
         </w:rPr>
-        <w:t>Banco de Dados</w:t>
-      </w:r>
-    </w:p>
-    <w:p>
-      <w:r>
-        <w:t>1. Identificar as características de banco de dados relacionais e não-relacionais</w:t>
-      </w:r>
-    </w:p>
-    <w:p>
-      <w:pPr>
-        <w:rPr>
-          <w:color w:val="FF0000"/>
-          <w:sz w:val="18"/>
-        </w:rPr>
-      </w:pPr>
-      <w:r>
-        <w:rPr>
-          <w:color w:val="FF0000"/>
-          <w:sz w:val="18"/>
-        </w:rPr>
-        <w:t>Identificou as diferenças entre banco de dados relacionais e não-relacionais</w:t>
-      </w:r>
-    </w:p>
-    <w:p>
-      <w:pPr>
-        <w:rPr>
-          <w:color w:val="00B0F0"/>
-          <w:sz w:val="18"/>
-        </w:rPr>
-      </w:pPr>
-      <w:r>
-        <w:rPr>
-          <w:color w:val="00B0F0"/>
-          <w:sz w:val="18"/>
-        </w:rPr>
-        <w:t xml:space="preserve">Documentou </w:t>
-      </w:r>
-      <w:r>
-        <w:rPr>
-          <w:color w:val="00B0F0"/>
-          <w:sz w:val="18"/>
-        </w:rPr>
-        <w:t xml:space="preserve">no arquivo especificado na </w:t>
-      </w:r>
-      <w:r>
-        <w:rPr>
-          <w:color w:val="00B0F0"/>
-          <w:sz w:val="18"/>
-        </w:rPr>
-        <w:t>situação problema</w:t>
-      </w:r>
-      <w:r>
-        <w:rPr>
-          <w:color w:val="00B0F0"/>
-          <w:sz w:val="18"/>
-        </w:rPr>
-        <w:t>, a estrutura utilizada no projeto de big data</w:t>
-      </w:r>
-    </w:p>
-    <w:p>
-      <w:r>
-        <w:t>8. Configurar usuário e permissões de acesso ao banco de dados</w:t>
-      </w:r>
-    </w:p>
-    <w:p>
-      <w:pPr>
-        <w:rPr>
-          <w:color w:val="FF0000"/>
-          <w:sz w:val="18"/>
-        </w:rPr>
-      </w:pPr>
-      <w:r>
-        <w:rPr>
-          <w:color w:val="FF0000"/>
-          <w:sz w:val="18"/>
-        </w:rPr>
-        <w:t>Criou um usuário para realizar todas as operações na base de dados criada</w:t>
-      </w:r>
-    </w:p>
-    <w:p>
-      <w:pPr>
-        <w:rPr>
-          <w:color w:val="00B0F0"/>
-          <w:sz w:val="18"/>
-        </w:rPr>
-      </w:pPr>
-      <w:r>
-        <w:rPr>
-          <w:color w:val="00B0F0"/>
-          <w:sz w:val="18"/>
-        </w:rPr>
-        <w:t>Criou um usuário para realizar somente leitura na base de dados criada</w:t>
-      </w:r>
-    </w:p>
-    <w:p>
-      <w:pPr>
-        <w:rPr>
-          <w:vertAlign w:val="subscript"/>
-        </w:rPr>
-      </w:pPr>
-    </w:p>
-    <w:p>
-      <w:pPr>
+        <w:t>Web Back-</w:t>
+      </w:r>
+      <w:proofErr w:type="spellStart"/>
+      <w:r>
         <w:rPr>
           <w:i/>
         </w:rPr>
-      </w:pPr>
-      <w:r>
+        <w:t>End</w:t>
+      </w:r>
+      <w:proofErr w:type="spellEnd"/>
+    </w:p>
+    <w:p>
+      <w:r>
+        <w:t>8. Estabelecer envio de notificações entre cliente e servidor por meio de aplicação web</w:t>
+      </w:r>
+    </w:p>
+    <w:p>
+      <w:pPr>
+        <w:rPr>
+          <w:color w:val="FF0000"/>
+          <w:sz w:val="18"/>
+        </w:rPr>
+      </w:pPr>
+      <w:r>
+        <w:rPr>
+          <w:color w:val="FF0000"/>
+          <w:sz w:val="18"/>
+        </w:rPr>
+        <w:t xml:space="preserve">Envio uma mensagem </w:t>
+      </w:r>
+      <w:proofErr w:type="gramStart"/>
+      <w:r>
+        <w:rPr>
+          <w:color w:val="FF0000"/>
+          <w:sz w:val="18"/>
+        </w:rPr>
+        <w:t>no web</w:t>
+      </w:r>
+      <w:proofErr w:type="gramEnd"/>
+      <w:r>
+        <w:rPr>
+          <w:color w:val="FF0000"/>
+          <w:sz w:val="18"/>
+        </w:rPr>
+        <w:t>, após um novo cadastro de endereço + especialidade ter sido feito.</w:t>
+      </w:r>
+    </w:p>
+    <w:p>
+      <w:r>
+        <w:t xml:space="preserve">9. Desenvolver API (web </w:t>
+      </w:r>
+      <w:proofErr w:type="spellStart"/>
+      <w:r>
+        <w:t>servic</w:t>
+      </w:r>
+      <w:bookmarkStart w:id="0" w:name="_GoBack"/>
+      <w:bookmarkEnd w:id="0"/>
+      <w:r>
+        <w:t>es</w:t>
+      </w:r>
+      <w:proofErr w:type="spellEnd"/>
+      <w:r>
+        <w:t>) para integração de dados entre plataformas</w:t>
+      </w:r>
+    </w:p>
+    <w:p>
+      <w:pPr>
+        <w:rPr>
+          <w:color w:val="FF0000"/>
+          <w:sz w:val="18"/>
+        </w:rPr>
+      </w:pPr>
+      <w:r>
+        <w:rPr>
+          <w:color w:val="FF0000"/>
+          <w:sz w:val="18"/>
+        </w:rPr>
+        <w:t xml:space="preserve">Criou um </w:t>
+      </w:r>
+      <w:proofErr w:type="spellStart"/>
+      <w:r>
+        <w:rPr>
+          <w:color w:val="FF0000"/>
+          <w:sz w:val="18"/>
+        </w:rPr>
+        <w:t>endpoint</w:t>
+      </w:r>
+      <w:proofErr w:type="spellEnd"/>
+      <w:r>
+        <w:rPr>
+          <w:color w:val="FF0000"/>
+          <w:sz w:val="18"/>
+        </w:rPr>
+        <w:t xml:space="preserve"> em que o administrador cadastre novos registros</w:t>
+      </w:r>
+    </w:p>
+    <w:p>
+      <w:pPr>
         <w:rPr>
           <w:i/>
         </w:rPr>
-        <w:t>Web Back-</w:t>
+      </w:pPr>
+    </w:p>
+    <w:p>
+      <w:pPr>
+        <w:rPr>
+          <w:i/>
+        </w:rPr>
+      </w:pPr>
+      <w:r>
+        <w:rPr>
+          <w:i/>
+        </w:rPr>
+        <w:t xml:space="preserve">Web </w:t>
+      </w:r>
+      <w:r>
+        <w:rPr>
+          <w:i/>
+        </w:rPr>
+        <w:t>Front</w:t>
+      </w:r>
+      <w:r>
+        <w:rPr>
+          <w:i/>
+        </w:rPr>
+        <w:t>-</w:t>
       </w:r>
       <w:proofErr w:type="spellStart"/>
       <w:r>
@@ -5063,45 +5057,31 @@
     </w:p>
     <w:p>
       <w:r>
-        <w:t>8. Estabelecer envio de notificações entre cliente e servidor por meio de aplicação web</w:t>
-      </w:r>
-    </w:p>
-    <w:p>
-      <w:pPr>
-        <w:rPr>
-          <w:color w:val="FF0000"/>
-          <w:sz w:val="18"/>
-        </w:rPr>
-      </w:pPr>
-      <w:r>
-        <w:rPr>
-          <w:color w:val="FF0000"/>
-          <w:sz w:val="18"/>
-        </w:rPr>
-        <w:t>Enviou notificação para o médico após o surto de uma doença</w:t>
-      </w:r>
-    </w:p>
-    <w:p>
-      <w:pPr>
-        <w:rPr>
-          <w:color w:val="00B0F0"/>
-          <w:sz w:val="18"/>
-        </w:rPr>
-      </w:pPr>
-      <w:r>
-        <w:rPr>
-          <w:color w:val="00B0F0"/>
-          <w:sz w:val="18"/>
-        </w:rPr>
-        <w:t>Enviou notificação para o paciente após agendamento</w:t>
-      </w:r>
-      <w:r>
-        <w:rPr>
-          <w:color w:val="00B0F0"/>
-          <w:sz w:val="18"/>
-        </w:rPr>
-        <w:t xml:space="preserve"> ter sido aceito</w:t>
-      </w:r>
+        <w:t>3. Desenvolver interfaces web utilizando frameworks</w:t>
+      </w:r>
+    </w:p>
+    <w:p>
+      <w:pPr>
+        <w:rPr>
+          <w:color w:val="00B0F0"/>
+          <w:sz w:val="18"/>
+        </w:rPr>
+      </w:pPr>
+      <w:r>
+        <w:rPr>
+          <w:color w:val="00B0F0"/>
+          <w:sz w:val="18"/>
+        </w:rPr>
+        <w:t>Criou uma interface gráfica para realizar o cadastro de novos registros.</w:t>
+      </w:r>
+    </w:p>
+    <w:p>
+      <w:pPr>
+        <w:rPr>
+          <w:color w:val="FF0000"/>
+          <w:sz w:val="18"/>
+        </w:rPr>
+      </w:pPr>
     </w:p>
     <w:sectPr>
       <w:pgSz w:w="11906" w:h="16838"/>
@@ -5114,7 +5094,7 @@
 </file>
 
 <file path=word/numbering.xml><?xml version="1.0" encoding="utf-8"?>
-<w:numbering xmlns:wpc="http://schemas.microsoft.com/office/word/2010/wordprocessingCanvas" xmlns:cx="http://schemas.microsoft.com/office/drawing/2014/chartex" xmlns:mc="http://schemas.openxmlformats.org/markup-compatibility/2006" xmlns:o="urn:schemas-microsoft-com:office:office" xmlns:r="http://schemas.openxmlformats.org/officeDocument/2006/relationships" xmlns:m="http://schemas.openxmlformats.org/officeDocument/2006/math" xmlns:v="urn:schemas-microsoft-com:vml" xmlns:wp14="http://schemas.microsoft.com/office/word/2010/wordprocessingDrawing" xmlns:wp="http://schemas.openxmlformats.org/drawingml/2006/wordprocessingDrawing" xmlns:w10="urn:schemas-microsoft-com:office:word" xmlns:w="http://schemas.openxmlformats.org/wordprocessingml/2006/main" xmlns:w14="http://schemas.microsoft.com/office/word/2010/wordml" xmlns:w15="http://schemas.microsoft.com/office/word/2012/wordml" xmlns:w16se="http://schemas.microsoft.com/office/word/2015/wordml/symex" xmlns:wpg="http://schemas.microsoft.com/office/word/2010/wordprocessingGroup" xmlns:wpi="http://schemas.microsoft.com/office/word/2010/wordprocessingInk" xmlns:wne="http://schemas.microsoft.com/office/word/2006/wordml" xmlns:wps="http://schemas.microsoft.com/office/word/2010/wordprocessingShape" mc:Ignorable="w14 w15 w16se wp14">
+<w:numbering xmlns:wpc="http://schemas.microsoft.com/office/word/2010/wordprocessingCanvas" xmlns:cx="http://schemas.microsoft.com/office/drawing/2014/chartex" xmlns:cx1="http://schemas.microsoft.com/office/drawing/2015/9/8/chartex" xmlns:cx2="http://schemas.microsoft.com/office/drawing/2015/10/21/chartex" xmlns:cx3="http://schemas.microsoft.com/office/drawing/2016/5/9/chartex" xmlns:cx4="http://schemas.microsoft.com/office/drawing/2016/5/10/chartex" xmlns:cx5="http://schemas.microsoft.com/office/drawing/2016/5/11/chartex" xmlns:cx6="http://schemas.microsoft.com/office/drawing/2016/5/12/chartex" xmlns:cx7="http://schemas.microsoft.com/office/drawing/2016/5/13/chartex" xmlns:cx8="http://schemas.microsoft.com/office/drawing/2016/5/14/chartex" xmlns:mc="http://schemas.openxmlformats.org/markup-compatibility/2006" xmlns:aink="http://schemas.microsoft.com/office/drawing/2016/ink" xmlns:am3d="http://schemas.microsoft.com/office/drawing/2017/model3d" xmlns:o="urn:schemas-microsoft-com:office:office" xmlns:r="http://schemas.openxmlformats.org/officeDocument/2006/relationships" xmlns:m="http://schemas.openxmlformats.org/officeDocument/2006/math" xmlns:v="urn:schemas-microsoft-com:vml" xmlns:wp14="http://schemas.microsoft.com/office/word/2010/wordprocessingDrawing" xmlns:wp="http://schemas.openxmlformats.org/drawingml/2006/wordprocessingDrawing" xmlns:w10="urn:schemas-microsoft-com:office:word" xmlns:w="http://schemas.openxmlformats.org/wordprocessingml/2006/main" xmlns:w14="http://schemas.microsoft.com/office/word/2010/wordml" xmlns:w15="http://schemas.microsoft.com/office/word/2012/wordml" xmlns:w16cid="http://schemas.microsoft.com/office/word/2016/wordml/cid" xmlns:w16se="http://schemas.microsoft.com/office/word/2015/wordml/symex" xmlns:wpg="http://schemas.microsoft.com/office/word/2010/wordprocessingGroup" xmlns:wpi="http://schemas.microsoft.com/office/word/2010/wordprocessingInk" xmlns:wne="http://schemas.microsoft.com/office/word/2006/wordml" xmlns:wps="http://schemas.microsoft.com/office/word/2010/wordprocessingShape" mc:Ignorable="w14 w15 w16se w16cid wp14">
   <w:abstractNum w:abstractNumId="0" w15:restartNumberingAfterBreak="0">
     <w:nsid w:val="015A030D"/>
     <w:multiLevelType w:val="hybridMultilevel"/>
@@ -7520,7 +7500,7 @@
 </file>
 
 <file path=word/styles.xml><?xml version="1.0" encoding="utf-8"?>
-<w:styles xmlns:mc="http://schemas.openxmlformats.org/markup-compatibility/2006" xmlns:r="http://schemas.openxmlformats.org/officeDocument/2006/relationships" xmlns:w="http://schemas.openxmlformats.org/wordprocessingml/2006/main" xmlns:w14="http://schemas.microsoft.com/office/word/2010/wordml" xmlns:w15="http://schemas.microsoft.com/office/word/2012/wordml" xmlns:w16se="http://schemas.microsoft.com/office/word/2015/wordml/symex" mc:Ignorable="w14 w15 w16se">
+<w:styles xmlns:mc="http://schemas.openxmlformats.org/markup-compatibility/2006" xmlns:r="http://schemas.openxmlformats.org/officeDocument/2006/relationships" xmlns:w="http://schemas.openxmlformats.org/wordprocessingml/2006/main" xmlns:w14="http://schemas.microsoft.com/office/word/2010/wordml" xmlns:w15="http://schemas.microsoft.com/office/word/2012/wordml" xmlns:w16cid="http://schemas.microsoft.com/office/word/2016/wordml/cid" xmlns:w16se="http://schemas.microsoft.com/office/word/2015/wordml/symex" mc:Ignorable="w14 w15 w16se w16cid">
   <w:docDefaults>
     <w:rPrDefault>
       <w:rPr>
@@ -7536,7 +7516,7 @@
       </w:pPr>
     </w:pPrDefault>
   </w:docDefaults>
-  <w:latentStyles w:defLockedState="0" w:defUIPriority="99" w:defSemiHidden="0" w:defUnhideWhenUsed="0" w:defQFormat="0" w:count="371">
+  <w:latentStyles w:defLockedState="0" w:defUIPriority="99" w:defSemiHidden="0" w:defUnhideWhenUsed="0" w:defQFormat="0" w:count="376">
     <w:lsdException w:name="Normal" w:uiPriority="0" w:qFormat="1"/>
     <w:lsdException w:name="heading 1" w:uiPriority="9" w:qFormat="1"/>
     <w:lsdException w:name="heading 2" w:semiHidden="1" w:uiPriority="9" w:unhideWhenUsed="1" w:qFormat="1"/>
@@ -7642,7 +7622,6 @@
     <w:lsdException w:name="HTML Sample" w:semiHidden="1" w:unhideWhenUsed="1"/>
     <w:lsdException w:name="HTML Typewriter" w:semiHidden="1" w:unhideWhenUsed="1"/>
     <w:lsdException w:name="HTML Variable" w:semiHidden="1" w:unhideWhenUsed="1"/>
-    <w:lsdException w:name="Normal Table" w:semiHidden="1" w:unhideWhenUsed="1"/>
     <w:lsdException w:name="annotation subject" w:semiHidden="1" w:unhideWhenUsed="1"/>
     <w:lsdException w:name="No List" w:semiHidden="1" w:unhideWhenUsed="1"/>
     <w:lsdException w:name="Outline List 1" w:semiHidden="1" w:unhideWhenUsed="1"/>
@@ -7685,11 +7664,8 @@
     <w:lsdException w:name="Table Contemporary" w:semiHidden="1" w:unhideWhenUsed="1"/>
     <w:lsdException w:name="Table Elegant" w:semiHidden="1" w:unhideWhenUsed="1"/>
     <w:lsdException w:name="Table Professional" w:semiHidden="1" w:unhideWhenUsed="1"/>
-    <w:lsdException w:name="Table Subtle 1" w:semiHidden="1" w:unhideWhenUsed="1"/>
     <w:lsdException w:name="Table Subtle 2" w:semiHidden="1" w:unhideWhenUsed="1"/>
     <w:lsdException w:name="Table Web 1" w:semiHidden="1" w:unhideWhenUsed="1"/>
-    <w:lsdException w:name="Table Web 2" w:semiHidden="1" w:unhideWhenUsed="1"/>
-    <w:lsdException w:name="Table Web 3" w:semiHidden="1" w:unhideWhenUsed="1"/>
     <w:lsdException w:name="Balloon Text" w:semiHidden="1" w:unhideWhenUsed="1"/>
     <w:lsdException w:name="Table Grid" w:uiPriority="39"/>
     <w:lsdException w:name="Table Theme" w:semiHidden="1" w:unhideWhenUsed="1"/>
@@ -7908,6 +7884,11 @@
     <w:lsdException w:name="List Table 5 Dark Accent 6" w:uiPriority="50"/>
     <w:lsdException w:name="List Table 6 Colorful Accent 6" w:uiPriority="51"/>
     <w:lsdException w:name="List Table 7 Colorful Accent 6" w:uiPriority="52"/>
+    <w:lsdException w:name="Mention" w:semiHidden="1" w:unhideWhenUsed="1"/>
+    <w:lsdException w:name="Smart Hyperlink" w:semiHidden="1" w:unhideWhenUsed="1"/>
+    <w:lsdException w:name="Hashtag" w:semiHidden="1" w:unhideWhenUsed="1"/>
+    <w:lsdException w:name="Unresolved Mention" w:semiHidden="1" w:unhideWhenUsed="1"/>
+    <w:lsdException w:name="Smart Link" w:semiHidden="1" w:unhideWhenUsed="1"/>
   </w:latentStyles>
   <w:style w:type="paragraph" w:default="1" w:styleId="Normal">
     <w:name w:val="Normal"/>

</xml_diff>